<commit_message>
Finalizing everything, code polish and more
</commit_message>
<xml_diff>
--- a/component-final-doc.docx
+++ b/component-final-doc.docx
@@ -854,7 +854,7 @@
         <w:rPr>
           <w:rFonts w:ascii="Arial" w:hAnsi="Arial" w:cs="Arial"/>
         </w:rPr>
-        <w:t>User has a dashboard that contains products user has added.</w:t>
+        <w:t>Search and sort functionality in store section and dashboard.</w:t>
       </w:r>
     </w:p>
     <w:p>
@@ -873,7 +873,7 @@
         <w:rPr>
           <w:rFonts w:ascii="Arial" w:hAnsi="Arial" w:cs="Arial"/>
         </w:rPr>
-        <w:t>Application contains multiple user roles (user, Cd Admin, Game Admin, Book Admin, and Super Admin)</w:t>
+        <w:t>User has a dashboard that contains products user has added.</w:t>
       </w:r>
     </w:p>
     <w:p>
@@ -892,37 +892,7 @@
         <w:rPr>
           <w:rFonts w:ascii="Arial" w:hAnsi="Arial" w:cs="Arial"/>
         </w:rPr>
-        <w:t xml:space="preserve">CD Admin manages the cd products only </w:t>
-      </w:r>
-      <w:r>
-        <w:rPr>
-          <w:rFonts w:ascii="Arial" w:hAnsi="Arial" w:cs="Arial"/>
-        </w:rPr>
-        <w:t>i.e.,</w:t>
-      </w:r>
-      <w:r>
-        <w:rPr>
-          <w:rFonts w:ascii="Arial" w:hAnsi="Arial" w:cs="Arial"/>
-        </w:rPr>
-        <w:t xml:space="preserve"> he can read, delete and update products from his/her category but can only read products from </w:t>
-      </w:r>
-      <w:r>
-        <w:rPr>
-          <w:rFonts w:ascii="Arial" w:hAnsi="Arial" w:cs="Arial"/>
-        </w:rPr>
-        <w:t>another</w:t>
-      </w:r>
-      <w:r>
-        <w:rPr>
-          <w:rFonts w:ascii="Arial" w:hAnsi="Arial" w:cs="Arial"/>
-        </w:rPr>
-        <w:t xml:space="preserve"> category</w:t>
-      </w:r>
-      <w:r>
-        <w:rPr>
-          <w:rFonts w:ascii="Arial" w:hAnsi="Arial" w:cs="Arial"/>
-        </w:rPr>
-        <w:t xml:space="preserve"> and so with Game Admin and Book Admin.</w:t>
+        <w:t>Application contains multiple user roles (user, Cd Admin, Game Admin, Book Admin, and Super Admin)</w:t>
       </w:r>
     </w:p>
     <w:p>
@@ -941,7 +911,37 @@
         <w:rPr>
           <w:rFonts w:ascii="Arial" w:hAnsi="Arial" w:cs="Arial"/>
         </w:rPr>
-        <w:t>Eloquent Relationship between models</w:t>
+        <w:t xml:space="preserve">CD Admin manages the cd products only </w:t>
+      </w:r>
+      <w:r>
+        <w:rPr>
+          <w:rFonts w:ascii="Arial" w:hAnsi="Arial" w:cs="Arial"/>
+        </w:rPr>
+        <w:t>i.e.,</w:t>
+      </w:r>
+      <w:r>
+        <w:rPr>
+          <w:rFonts w:ascii="Arial" w:hAnsi="Arial" w:cs="Arial"/>
+        </w:rPr>
+        <w:t xml:space="preserve"> he can read, delete and update products from his/her category but can only read products from </w:t>
+      </w:r>
+      <w:r>
+        <w:rPr>
+          <w:rFonts w:ascii="Arial" w:hAnsi="Arial" w:cs="Arial"/>
+        </w:rPr>
+        <w:t>another</w:t>
+      </w:r>
+      <w:r>
+        <w:rPr>
+          <w:rFonts w:ascii="Arial" w:hAnsi="Arial" w:cs="Arial"/>
+        </w:rPr>
+        <w:t xml:space="preserve"> category</w:t>
+      </w:r>
+      <w:r>
+        <w:rPr>
+          <w:rFonts w:ascii="Arial" w:hAnsi="Arial" w:cs="Arial"/>
+        </w:rPr>
+        <w:t xml:space="preserve"> and so with Game Admin and Book Admin.</w:t>
       </w:r>
     </w:p>
     <w:p>
@@ -960,7 +960,7 @@
         <w:rPr>
           <w:rFonts w:ascii="Arial" w:hAnsi="Arial" w:cs="Arial"/>
         </w:rPr>
-        <w:t>Pagination (with vendor publish) while loading products.</w:t>
+        <w:t>Eloquent Relationship between models</w:t>
       </w:r>
     </w:p>
     <w:p>
@@ -979,25 +979,25 @@
         <w:rPr>
           <w:rFonts w:ascii="Arial" w:hAnsi="Arial" w:cs="Arial"/>
         </w:rPr>
-        <w:t>Middleware (</w:t>
-      </w:r>
-      <w:r>
-        <w:rPr>
-          <w:rFonts w:ascii="Arial" w:hAnsi="Arial" w:cs="Arial"/>
-        </w:rPr>
-        <w:t xml:space="preserve">name = </w:t>
-      </w:r>
-      <w:r>
-        <w:rPr>
-          <w:rFonts w:ascii="Arial" w:hAnsi="Arial" w:cs="Arial"/>
-        </w:rPr>
-        <w:t>Only User Access</w:t>
-      </w:r>
-      <w:r>
-        <w:rPr>
-          <w:rFonts w:ascii="Arial" w:hAnsi="Arial" w:cs="Arial"/>
-        </w:rPr>
-        <w:t>) to restrict super admin for adding, updating, and delete products.</w:t>
+        <w:t>Pagination (with vendor publish</w:t>
+      </w:r>
+      <w:r>
+        <w:rPr>
+          <w:rFonts w:ascii="Arial" w:hAnsi="Arial" w:cs="Arial"/>
+        </w:rPr>
+        <w:t xml:space="preserve"> and nice </w:t>
+      </w:r>
+      <w:r>
+        <w:rPr>
+          <w:rFonts w:ascii="Arial" w:hAnsi="Arial" w:cs="Arial"/>
+        </w:rPr>
+        <w:t>UI)</w:t>
+      </w:r>
+      <w:r>
+        <w:rPr>
+          <w:rFonts w:ascii="Arial" w:hAnsi="Arial" w:cs="Arial"/>
+        </w:rPr>
+        <w:t xml:space="preserve"> while loading products.</w:t>
       </w:r>
     </w:p>
     <w:p>
@@ -1016,31 +1016,25 @@
         <w:rPr>
           <w:rFonts w:ascii="Arial" w:hAnsi="Arial" w:cs="Arial"/>
         </w:rPr>
-        <w:t>Sub admins can delete comments</w:t>
-      </w:r>
-      <w:r>
-        <w:rPr>
-          <w:rFonts w:ascii="Arial" w:hAnsi="Arial" w:cs="Arial"/>
-        </w:rPr>
-        <w:t xml:space="preserve"> and ratings</w:t>
-      </w:r>
-      <w:r>
-        <w:rPr>
-          <w:rFonts w:ascii="Arial" w:hAnsi="Arial" w:cs="Arial"/>
-        </w:rPr>
-        <w:t xml:space="preserve"> of their </w:t>
-      </w:r>
-      <w:r>
-        <w:rPr>
-          <w:rFonts w:ascii="Arial" w:hAnsi="Arial" w:cs="Arial"/>
-        </w:rPr>
-        <w:t>category</w:t>
-      </w:r>
-      <w:r>
-        <w:rPr>
-          <w:rFonts w:ascii="Arial" w:hAnsi="Arial" w:cs="Arial"/>
-        </w:rPr>
-        <w:t xml:space="preserve"> only.</w:t>
+        <w:t>Middleware (</w:t>
+      </w:r>
+      <w:r>
+        <w:rPr>
+          <w:rFonts w:ascii="Arial" w:hAnsi="Arial" w:cs="Arial"/>
+        </w:rPr>
+        <w:t>Only User Access</w:t>
+      </w:r>
+      <w:r>
+        <w:rPr>
+          <w:rFonts w:ascii="Arial" w:hAnsi="Arial" w:cs="Arial"/>
+        </w:rPr>
+        <w:t xml:space="preserve"> and Deny Super Admin</w:t>
+      </w:r>
+      <w:r>
+        <w:rPr>
+          <w:rFonts w:ascii="Arial" w:hAnsi="Arial" w:cs="Arial"/>
+        </w:rPr>
+        <w:t>) to restrict super admin for adding, updating, and delete products.</w:t>
       </w:r>
     </w:p>
     <w:p>
@@ -1059,13 +1053,31 @@
         <w:rPr>
           <w:rFonts w:ascii="Arial" w:hAnsi="Arial" w:cs="Arial"/>
         </w:rPr>
-        <w:t>Use of Gate Logic for admins</w:t>
-      </w:r>
-      <w:r>
-        <w:rPr>
-          <w:rFonts w:ascii="Arial" w:hAnsi="Arial" w:cs="Arial"/>
-        </w:rPr>
-        <w:t xml:space="preserve"> and use of gate authorize to allow super admin only.</w:t>
+        <w:t>Sub admins can delete comments</w:t>
+      </w:r>
+      <w:r>
+        <w:rPr>
+          <w:rFonts w:ascii="Arial" w:hAnsi="Arial" w:cs="Arial"/>
+        </w:rPr>
+        <w:t xml:space="preserve"> and ratings</w:t>
+      </w:r>
+      <w:r>
+        <w:rPr>
+          <w:rFonts w:ascii="Arial" w:hAnsi="Arial" w:cs="Arial"/>
+        </w:rPr>
+        <w:t xml:space="preserve"> of their </w:t>
+      </w:r>
+      <w:r>
+        <w:rPr>
+          <w:rFonts w:ascii="Arial" w:hAnsi="Arial" w:cs="Arial"/>
+        </w:rPr>
+        <w:t>category</w:t>
+      </w:r>
+      <w:r>
+        <w:rPr>
+          <w:rFonts w:ascii="Arial" w:hAnsi="Arial" w:cs="Arial"/>
+        </w:rPr>
+        <w:t xml:space="preserve"> only.</w:t>
       </w:r>
     </w:p>
     <w:p>
@@ -1084,7 +1096,13 @@
         <w:rPr>
           <w:rFonts w:ascii="Arial" w:hAnsi="Arial" w:cs="Arial"/>
         </w:rPr>
-        <w:t>Integration of Mailchimp API for newsletter service</w:t>
+        <w:t>Use of Gate Logic for admins</w:t>
+      </w:r>
+      <w:r>
+        <w:rPr>
+          <w:rFonts w:ascii="Arial" w:hAnsi="Arial" w:cs="Arial"/>
+        </w:rPr>
+        <w:t xml:space="preserve"> and use of gate authorize to allow super admin only.</w:t>
       </w:r>
     </w:p>
     <w:p>
@@ -1103,31 +1121,7 @@
         <w:rPr>
           <w:rFonts w:ascii="Arial" w:hAnsi="Arial" w:cs="Arial"/>
         </w:rPr>
-        <w:t>Responsive</w:t>
-      </w:r>
-      <w:r>
-        <w:rPr>
-          <w:rFonts w:ascii="Arial" w:hAnsi="Arial" w:cs="Arial"/>
-        </w:rPr>
-        <w:t xml:space="preserve"> (not perfectly responsive)</w:t>
-      </w:r>
-      <w:r>
-        <w:rPr>
-          <w:rFonts w:ascii="Arial" w:hAnsi="Arial" w:cs="Arial"/>
-        </w:rPr>
-        <w:t xml:space="preserve"> </w:t>
-      </w:r>
-      <w:r>
-        <w:rPr>
-          <w:rFonts w:ascii="Arial" w:hAnsi="Arial" w:cs="Arial"/>
-        </w:rPr>
-        <w:t>but has clean UI that you will love it</w:t>
-      </w:r>
-      <w:r>
-        <w:rPr>
-          <w:rFonts w:ascii="Arial" w:hAnsi="Arial" w:cs="Arial"/>
-        </w:rPr>
-        <w:t>.</w:t>
+        <w:t>Integration of Mailchimp API for newsletter service</w:t>
       </w:r>
     </w:p>
     <w:p>
@@ -1146,7 +1140,31 @@
         <w:rPr>
           <w:rFonts w:ascii="Arial" w:hAnsi="Arial" w:cs="Arial"/>
         </w:rPr>
-        <w:t>Redesigned login and register page.</w:t>
+        <w:t>Responsive</w:t>
+      </w:r>
+      <w:r>
+        <w:rPr>
+          <w:rFonts w:ascii="Arial" w:hAnsi="Arial" w:cs="Arial"/>
+        </w:rPr>
+        <w:t xml:space="preserve"> (not perfectly responsive)</w:t>
+      </w:r>
+      <w:r>
+        <w:rPr>
+          <w:rFonts w:ascii="Arial" w:hAnsi="Arial" w:cs="Arial"/>
+        </w:rPr>
+        <w:t xml:space="preserve"> </w:t>
+      </w:r>
+      <w:r>
+        <w:rPr>
+          <w:rFonts w:ascii="Arial" w:hAnsi="Arial" w:cs="Arial"/>
+        </w:rPr>
+        <w:t>but has clean UI that you will love it</w:t>
+      </w:r>
+      <w:r>
+        <w:rPr>
+          <w:rFonts w:ascii="Arial" w:hAnsi="Arial" w:cs="Arial"/>
+        </w:rPr>
+        <w:t>.</w:t>
       </w:r>
     </w:p>
     <w:p>
@@ -1165,37 +1183,7 @@
         <w:rPr>
           <w:rFonts w:ascii="Arial" w:hAnsi="Arial" w:cs="Arial"/>
         </w:rPr>
-        <w:t xml:space="preserve">Use of flash data and blade components </w:t>
-      </w:r>
-      <w:r>
-        <w:rPr>
-          <w:rFonts w:ascii="Arial" w:hAnsi="Arial" w:cs="Arial"/>
-        </w:rPr>
-        <w:t>(x-components)</w:t>
-      </w:r>
-      <w:r>
-        <w:rPr>
-          <w:rFonts w:ascii="Arial" w:hAnsi="Arial" w:cs="Arial"/>
-        </w:rPr>
-        <w:t xml:space="preserve">, </w:t>
-      </w:r>
-      <w:r>
-        <w:rPr>
-          <w:rFonts w:ascii="Arial" w:hAnsi="Arial" w:cs="Arial"/>
-        </w:rPr>
-        <w:t xml:space="preserve">passing props, </w:t>
-      </w:r>
-      <w:r>
-        <w:rPr>
-          <w:rFonts w:ascii="Arial" w:hAnsi="Arial" w:cs="Arial"/>
-        </w:rPr>
-        <w:t>named routes</w:t>
-      </w:r>
-      <w:r>
-        <w:rPr>
-          <w:rFonts w:ascii="Arial" w:hAnsi="Arial" w:cs="Arial"/>
-        </w:rPr>
-        <w:t>, drilling components etc.</w:t>
+        <w:t>Redesigned login and register page.</w:t>
       </w:r>
     </w:p>
     <w:p>
@@ -1214,6 +1202,55 @@
         <w:rPr>
           <w:rFonts w:ascii="Arial" w:hAnsi="Arial" w:cs="Arial"/>
         </w:rPr>
+        <w:t xml:space="preserve">Use of flash data and blade components </w:t>
+      </w:r>
+      <w:r>
+        <w:rPr>
+          <w:rFonts w:ascii="Arial" w:hAnsi="Arial" w:cs="Arial"/>
+        </w:rPr>
+        <w:t>(x-components)</w:t>
+      </w:r>
+      <w:r>
+        <w:rPr>
+          <w:rFonts w:ascii="Arial" w:hAnsi="Arial" w:cs="Arial"/>
+        </w:rPr>
+        <w:t xml:space="preserve">, </w:t>
+      </w:r>
+      <w:r>
+        <w:rPr>
+          <w:rFonts w:ascii="Arial" w:hAnsi="Arial" w:cs="Arial"/>
+        </w:rPr>
+        <w:t xml:space="preserve">passing props, </w:t>
+      </w:r>
+      <w:r>
+        <w:rPr>
+          <w:rFonts w:ascii="Arial" w:hAnsi="Arial" w:cs="Arial"/>
+        </w:rPr>
+        <w:t>named routes</w:t>
+      </w:r>
+      <w:r>
+        <w:rPr>
+          <w:rFonts w:ascii="Arial" w:hAnsi="Arial" w:cs="Arial"/>
+        </w:rPr>
+        <w:t>, drilling components etc.</w:t>
+      </w:r>
+    </w:p>
+    <w:p>
+      <w:pPr>
+        <w:pStyle w:val="Standard"/>
+        <w:numPr>
+          <w:ilvl w:val="1"/>
+          <w:numId w:val="6"/>
+        </w:numPr>
+        <w:spacing w:line="360" w:lineRule="auto"/>
+        <w:rPr>
+          <w:rFonts w:ascii="Arial" w:hAnsi="Arial" w:cs="Arial"/>
+        </w:rPr>
+      </w:pPr>
+      <w:r>
+        <w:rPr>
+          <w:rFonts w:ascii="Arial" w:hAnsi="Arial" w:cs="Arial"/>
+        </w:rPr>
         <w:t>Photoshopped all banner</w:t>
       </w:r>
       <w:r>
@@ -1256,74 +1293,103 @@
         <w:rPr>
           <w:rFonts w:ascii="Arial" w:hAnsi="Arial" w:cs="Arial"/>
         </w:rPr>
-        <w:t xml:space="preserve"> Pexels)</w:t>
-      </w:r>
-    </w:p>
-    <w:p>
-      <w:pPr>
-        <w:pStyle w:val="Standard"/>
-        <w:spacing w:line="360" w:lineRule="auto"/>
-        <w:rPr>
-          <w:rFonts w:ascii="Arial" w:hAnsi="Arial" w:cs="Arial"/>
-          <w:sz w:val="28"/>
-          <w:szCs w:val="28"/>
-        </w:rPr>
-      </w:pPr>
-    </w:p>
-    <w:p>
-      <w:pPr>
-        <w:pStyle w:val="Standard"/>
-        <w:spacing w:line="360" w:lineRule="auto"/>
-        <w:rPr>
-          <w:rFonts w:ascii="Arial" w:hAnsi="Arial" w:cs="Arial"/>
-          <w:sz w:val="28"/>
-          <w:szCs w:val="28"/>
-        </w:rPr>
-      </w:pPr>
-    </w:p>
-    <w:p>
-      <w:pPr>
-        <w:pStyle w:val="Standard"/>
-        <w:spacing w:line="360" w:lineRule="auto"/>
-        <w:rPr>
-          <w:rFonts w:ascii="Arial" w:hAnsi="Arial" w:cs="Arial"/>
-          <w:sz w:val="28"/>
-          <w:szCs w:val="28"/>
-        </w:rPr>
-      </w:pPr>
-    </w:p>
-    <w:p>
-      <w:pPr>
-        <w:pStyle w:val="Standard"/>
-        <w:spacing w:line="360" w:lineRule="auto"/>
-        <w:rPr>
-          <w:rFonts w:ascii="Arial" w:hAnsi="Arial" w:cs="Arial"/>
-          <w:sz w:val="28"/>
-          <w:szCs w:val="28"/>
-        </w:rPr>
-      </w:pPr>
-    </w:p>
-    <w:p>
-      <w:pPr>
-        <w:pStyle w:val="Standard"/>
-        <w:spacing w:line="360" w:lineRule="auto"/>
-        <w:rPr>
-          <w:rFonts w:ascii="Arial" w:hAnsi="Arial" w:cs="Arial"/>
-          <w:sz w:val="28"/>
-          <w:szCs w:val="28"/>
-        </w:rPr>
-      </w:pPr>
-    </w:p>
-    <w:p>
-      <w:pPr>
-        <w:pStyle w:val="Standard"/>
-        <w:spacing w:line="360" w:lineRule="auto"/>
-        <w:rPr>
-          <w:rFonts w:ascii="Arial" w:hAnsi="Arial" w:cs="Arial"/>
-          <w:sz w:val="28"/>
-          <w:szCs w:val="28"/>
-        </w:rPr>
-      </w:pPr>
+        <w:t xml:space="preserve"> </w:t>
+      </w:r>
+      <w:proofErr w:type="spellStart"/>
+      <w:r>
+        <w:rPr>
+          <w:rFonts w:ascii="Arial" w:hAnsi="Arial" w:cs="Arial"/>
+        </w:rPr>
+        <w:t>Pexels</w:t>
+      </w:r>
+      <w:proofErr w:type="spellEnd"/>
+      <w:r>
+        <w:rPr>
+          <w:rFonts w:ascii="Arial" w:hAnsi="Arial" w:cs="Arial"/>
+        </w:rPr>
+        <w:t>)</w:t>
+      </w:r>
+    </w:p>
+    <w:p>
+      <w:pPr>
+        <w:pStyle w:val="Standard"/>
+        <w:numPr>
+          <w:ilvl w:val="1"/>
+          <w:numId w:val="6"/>
+        </w:numPr>
+        <w:spacing w:line="360" w:lineRule="auto"/>
+        <w:rPr>
+          <w:rFonts w:ascii="Arial" w:hAnsi="Arial" w:cs="Arial"/>
+        </w:rPr>
+      </w:pPr>
+      <w:r>
+        <w:rPr>
+          <w:rFonts w:ascii="Arial" w:hAnsi="Arial" w:cs="Arial"/>
+        </w:rPr>
+        <w:t xml:space="preserve">Use of beautiful product images using pic-sum </w:t>
+      </w:r>
+      <w:r>
+        <w:rPr>
+          <w:rFonts w:ascii="Arial" w:hAnsi="Arial" w:cs="Arial"/>
+        </w:rPr>
+        <w:t>URLs</w:t>
+      </w:r>
+      <w:r>
+        <w:rPr>
+          <w:rFonts w:ascii="Arial" w:hAnsi="Arial" w:cs="Arial"/>
+        </w:rPr>
+        <w:t>.</w:t>
+      </w:r>
+    </w:p>
+    <w:p>
+      <w:pPr>
+        <w:pStyle w:val="Standard"/>
+        <w:spacing w:line="360" w:lineRule="auto"/>
+        <w:rPr>
+          <w:rFonts w:ascii="Arial" w:hAnsi="Arial" w:cs="Arial"/>
+          <w:sz w:val="28"/>
+          <w:szCs w:val="28"/>
+        </w:rPr>
+      </w:pPr>
+    </w:p>
+    <w:p>
+      <w:pPr>
+        <w:pStyle w:val="Standard"/>
+        <w:spacing w:line="360" w:lineRule="auto"/>
+        <w:rPr>
+          <w:rFonts w:ascii="Arial" w:hAnsi="Arial" w:cs="Arial"/>
+          <w:sz w:val="28"/>
+          <w:szCs w:val="28"/>
+        </w:rPr>
+      </w:pPr>
+    </w:p>
+    <w:p>
+      <w:pPr>
+        <w:pStyle w:val="Standard"/>
+        <w:spacing w:line="360" w:lineRule="auto"/>
+        <w:jc w:val="center"/>
+        <w:rPr>
+          <w:rFonts w:ascii="Arial" w:hAnsi="Arial" w:cs="Arial"/>
+          <w:sz w:val="28"/>
+          <w:szCs w:val="28"/>
+        </w:rPr>
+      </w:pPr>
+      <w:r>
+        <w:rPr>
+          <w:rFonts w:ascii="Arial" w:hAnsi="Arial" w:cs="Arial"/>
+          <w:sz w:val="28"/>
+          <w:szCs w:val="28"/>
+        </w:rPr>
+        <w:t xml:space="preserve">YouTube Link: </w:t>
+      </w:r>
+      <w:r>
+        <w:rPr>
+          <w:rFonts w:ascii="Arial" w:hAnsi="Arial" w:cs="Arial"/>
+          <w:sz w:val="28"/>
+          <w:szCs w:val="28"/>
+        </w:rPr>
+        <w:t>https://youtu.be/pDDWogQNz5c</w:t>
+      </w:r>
     </w:p>
     <w:p>
       <w:pPr>
@@ -1347,6 +1413,7 @@
           <w:szCs w:val="32"/>
           <w:u w:val="single"/>
         </w:rPr>
+        <w:lastRenderedPageBreak/>
         <w:t>SCREENSHOTS</w:t>
       </w:r>
     </w:p>

</xml_diff>